<commit_message>
Added some very basic camera controls
</commit_message>
<xml_diff>
--- a/Day2Day/Day_1 (Tues, June 28th, 2022)/Lesson Plan, INFO-3111, day 1.docx
+++ b/Day2Day/Day_1 (Tues, June 28th, 2022)/Lesson Plan, INFO-3111, day 1.docx
@@ -1968,7 +1968,7 @@
           <w:sz w:val="24"/>
           <w:szCs w:val="28"/>
         </w:rPr>
-        <w:object w:dxaOrig="4845" w:dyaOrig="810" w14:anchorId="70BA7B37">
+        <w:object w:dxaOrig="4868" w:dyaOrig="832" w14:anchorId="70BA7B37">
           <v:shapetype id="_x0000_t75" coordsize="21600,21600" o:spt="75" o:preferrelative="t" path="m@4@5l@4@11@9@11@9@5xe" filled="f" stroked="f">
             <v:stroke joinstyle="miter"/>
             <v:formulas>
@@ -1988,10 +1988,10 @@
             <v:path o:extrusionok="f" gradientshapeok="t" o:connecttype="rect"/>
             <o:lock v:ext="edit" aspectratio="t"/>
           </v:shapetype>
-          <v:shape id="_x0000_i1028" type="#_x0000_t75" style="width:242.25pt;height:40.5pt" o:ole="">
+          <v:shape id="_x0000_i1027" type="#_x0000_t75" style="width:243.45pt;height:41.5pt" o:ole="">
             <v:imagedata r:id="rId5" o:title=""/>
           </v:shape>
-          <o:OLEObject Type="Embed" ProgID="Package" ShapeID="_x0000_i1028" DrawAspect="Content" ObjectID="_1717935785" r:id="rId6"/>
+          <o:OLEObject Type="Embed" ProgID="Package" ShapeID="_x0000_i1027" DrawAspect="Content" ObjectID="_1718105066" r:id="rId6"/>
         </w:object>
       </w:r>
     </w:p>
@@ -2541,7 +2541,7 @@
     <w:lsdException w:name="Table Web 2" w:semiHidden="1" w:unhideWhenUsed="1"/>
     <w:lsdException w:name="Table Web 3" w:semiHidden="1" w:unhideWhenUsed="1"/>
     <w:lsdException w:name="Balloon Text" w:semiHidden="1" w:unhideWhenUsed="1"/>
-    <w:lsdException w:name="Table Grid" w:semiHidden="1" w:uiPriority="59" w:unhideWhenUsed="1"/>
+    <w:lsdException w:name="Table Grid" w:uiPriority="59"/>
     <w:lsdException w:name="Table Theme" w:semiHidden="1" w:unhideWhenUsed="1"/>
     <w:lsdException w:name="Placeholder Text" w:semiHidden="1"/>
     <w:lsdException w:name="No Spacing" w:uiPriority="1" w:qFormat="1"/>

</xml_diff>